<commit_message>
Product Features Added to SRS
</commit_message>
<xml_diff>
--- a/AutomaticAttendanceSystemSRS.docx
+++ b/AutomaticAttendanceSystemSRS.docx
@@ -326,6 +326,403 @@
           <w:szCs w:val="72"/>
         </w:rPr>
       </w:pPr>
+    </w:p>
+    <w:p/>
+    <w:p/>
+    <w:p/>
+    <w:p/>
+    <w:p/>
+    <w:p/>
+    <w:p/>
+    <w:p/>
+    <w:p/>
+    <w:p/>
+    <w:p/>
+    <w:p/>
+    <w:p/>
+    <w:p/>
+    <w:p/>
+    <w:p/>
+    <w:p/>
+    <w:p/>
+    <w:p>
+      <w:pPr>
+        <w:spacing w:after="0"/>
+        <w:rPr>
+          <w:b/>
+          <w:sz w:val="32"/>
+          <w:szCs w:val="72"/>
+        </w:rPr>
+      </w:pPr>
+      <w:r>
+        <w:rPr>
+          <w:b/>
+          <w:sz w:val="32"/>
+          <w:szCs w:val="72"/>
+        </w:rPr>
+        <w:lastRenderedPageBreak/>
+        <w:t>PRODUCT DESCRIPTION</w:t>
+      </w:r>
+    </w:p>
+    <w:p>
+      <w:pPr>
+        <w:spacing w:after="0"/>
+        <w:rPr>
+          <w:b/>
+          <w:sz w:val="28"/>
+          <w:szCs w:val="72"/>
+        </w:rPr>
+      </w:pPr>
+      <w:r>
+        <w:rPr>
+          <w:b/>
+          <w:sz w:val="28"/>
+          <w:szCs w:val="72"/>
+        </w:rPr>
+        <w:t>Features:</w:t>
+      </w:r>
+    </w:p>
+    <w:p>
+      <w:pPr>
+        <w:spacing w:after="0"/>
+        <w:rPr>
+          <w:sz w:val="28"/>
+          <w:szCs w:val="28"/>
+        </w:rPr>
+      </w:pPr>
+      <w:r>
+        <w:tab/>
+      </w:r>
+    </w:p>
+    <w:p>
+      <w:pPr>
+        <w:spacing w:after="0"/>
+        <w:rPr>
+          <w:rFonts w:ascii="Times New Roman" w:hAnsi="Times New Roman" w:cs="Times New Roman"/>
+          <w:sz w:val="28"/>
+          <w:szCs w:val="28"/>
+        </w:rPr>
+      </w:pPr>
+      <w:r>
+        <w:rPr>
+          <w:rFonts w:ascii="Times New Roman" w:hAnsi="Times New Roman" w:cs="Times New Roman"/>
+          <w:sz w:val="28"/>
+          <w:szCs w:val="28"/>
+        </w:rPr>
+        <w:t>#1 Home Page for Login and Register.</w:t>
+      </w:r>
+    </w:p>
+    <w:p>
+      <w:pPr>
+        <w:spacing w:after="0"/>
+        <w:rPr>
+          <w:rFonts w:ascii="Times New Roman" w:hAnsi="Times New Roman" w:cs="Times New Roman"/>
+          <w:sz w:val="28"/>
+          <w:szCs w:val="28"/>
+        </w:rPr>
+      </w:pPr>
+      <w:r>
+        <w:rPr>
+          <w:rFonts w:ascii="Times New Roman" w:hAnsi="Times New Roman" w:cs="Times New Roman"/>
+          <w:sz w:val="28"/>
+          <w:szCs w:val="28"/>
+        </w:rPr>
+        <w:t>#2 Login for Teachers and other admins who wish to take attendance.</w:t>
+      </w:r>
+    </w:p>
+    <w:p>
+      <w:pPr>
+        <w:spacing w:after="0"/>
+        <w:rPr>
+          <w:rFonts w:ascii="Times New Roman" w:hAnsi="Times New Roman" w:cs="Times New Roman"/>
+          <w:sz w:val="28"/>
+          <w:szCs w:val="28"/>
+        </w:rPr>
+      </w:pPr>
+      <w:r>
+        <w:rPr>
+          <w:rFonts w:ascii="Times New Roman" w:hAnsi="Times New Roman" w:cs="Times New Roman"/>
+          <w:sz w:val="28"/>
+          <w:szCs w:val="28"/>
+        </w:rPr>
+        <w:t xml:space="preserve">#3 Login for </w:t>
+      </w:r>
+      <w:proofErr w:type="spellStart"/>
+      <w:r>
+        <w:rPr>
+          <w:rFonts w:ascii="Times New Roman" w:hAnsi="Times New Roman" w:cs="Times New Roman"/>
+          <w:sz w:val="28"/>
+          <w:szCs w:val="28"/>
+        </w:rPr>
+        <w:t>SuperUser</w:t>
+      </w:r>
+      <w:proofErr w:type="spellEnd"/>
+      <w:r>
+        <w:rPr>
+          <w:rFonts w:ascii="Times New Roman" w:hAnsi="Times New Roman" w:cs="Times New Roman"/>
+          <w:sz w:val="28"/>
+          <w:szCs w:val="28"/>
+        </w:rPr>
+        <w:t xml:space="preserve"> who can see and edit every attendance sheet.</w:t>
+      </w:r>
+    </w:p>
+    <w:p>
+      <w:pPr>
+        <w:spacing w:after="0"/>
+        <w:rPr>
+          <w:rFonts w:ascii="Times New Roman" w:hAnsi="Times New Roman" w:cs="Times New Roman"/>
+          <w:sz w:val="28"/>
+          <w:szCs w:val="28"/>
+        </w:rPr>
+      </w:pPr>
+      <w:r>
+        <w:rPr>
+          <w:rFonts w:ascii="Times New Roman" w:hAnsi="Times New Roman" w:cs="Times New Roman"/>
+          <w:sz w:val="28"/>
+          <w:szCs w:val="28"/>
+        </w:rPr>
+        <w:t>#4 A page for adding and preparing attendance sheet.</w:t>
+      </w:r>
+    </w:p>
+    <w:p>
+      <w:pPr>
+        <w:spacing w:after="0"/>
+        <w:rPr>
+          <w:rFonts w:ascii="Times New Roman" w:hAnsi="Times New Roman" w:cs="Times New Roman"/>
+          <w:sz w:val="28"/>
+          <w:szCs w:val="28"/>
+        </w:rPr>
+      </w:pPr>
+      <w:r>
+        <w:rPr>
+          <w:rFonts w:ascii="Times New Roman" w:hAnsi="Times New Roman" w:cs="Times New Roman"/>
+          <w:sz w:val="28"/>
+          <w:szCs w:val="28"/>
+        </w:rPr>
+        <w:t>#5 A page for taking attendance.</w:t>
+      </w:r>
+    </w:p>
+    <w:p>
+      <w:pPr>
+        <w:spacing w:after="0"/>
+        <w:rPr>
+          <w:rFonts w:ascii="Times New Roman" w:hAnsi="Times New Roman" w:cs="Times New Roman"/>
+          <w:sz w:val="28"/>
+          <w:szCs w:val="28"/>
+        </w:rPr>
+      </w:pPr>
+      <w:r>
+        <w:rPr>
+          <w:rFonts w:ascii="Times New Roman" w:hAnsi="Times New Roman" w:cs="Times New Roman"/>
+          <w:sz w:val="28"/>
+          <w:szCs w:val="28"/>
+        </w:rPr>
+        <w:t xml:space="preserve">   Attendance can be taken in two ways either by directly entering the UID/Roll Numbers of absent students/employees</w:t>
+      </w:r>
+    </w:p>
+    <w:p>
+      <w:pPr>
+        <w:spacing w:after="0"/>
+        <w:rPr>
+          <w:rFonts w:ascii="Times New Roman" w:hAnsi="Times New Roman" w:cs="Times New Roman"/>
+          <w:sz w:val="28"/>
+          <w:szCs w:val="28"/>
+        </w:rPr>
+      </w:pPr>
+      <w:r>
+        <w:rPr>
+          <w:rFonts w:ascii="Times New Roman" w:hAnsi="Times New Roman" w:cs="Times New Roman"/>
+          <w:sz w:val="28"/>
+          <w:szCs w:val="28"/>
+        </w:rPr>
+        <w:t xml:space="preserve">   Or by clicking against the checkboxes of present student.</w:t>
+      </w:r>
+    </w:p>
+    <w:p>
+      <w:pPr>
+        <w:spacing w:after="0"/>
+        <w:rPr>
+          <w:rFonts w:ascii="Times New Roman" w:hAnsi="Times New Roman" w:cs="Times New Roman"/>
+          <w:sz w:val="28"/>
+          <w:szCs w:val="28"/>
+        </w:rPr>
+      </w:pPr>
+      <w:r>
+        <w:rPr>
+          <w:rFonts w:ascii="Times New Roman" w:hAnsi="Times New Roman" w:cs="Times New Roman"/>
+          <w:sz w:val="28"/>
+          <w:szCs w:val="28"/>
+        </w:rPr>
+        <w:t xml:space="preserve">  *If time permits functionality will also be added for taking attendance using QR codes and Facial Recognition.</w:t>
+      </w:r>
+    </w:p>
+    <w:p>
+      <w:pPr>
+        <w:spacing w:after="0"/>
+        <w:rPr>
+          <w:rFonts w:ascii="Times New Roman" w:hAnsi="Times New Roman" w:cs="Times New Roman"/>
+          <w:sz w:val="28"/>
+          <w:szCs w:val="28"/>
+        </w:rPr>
+      </w:pPr>
+    </w:p>
+    <w:p>
+      <w:pPr>
+        <w:spacing w:after="0"/>
+        <w:rPr>
+          <w:rFonts w:ascii="Times New Roman" w:hAnsi="Times New Roman" w:cs="Times New Roman"/>
+          <w:sz w:val="28"/>
+          <w:szCs w:val="28"/>
+        </w:rPr>
+      </w:pPr>
+      <w:r>
+        <w:rPr>
+          <w:rFonts w:ascii="Times New Roman" w:hAnsi="Times New Roman" w:cs="Times New Roman"/>
+          <w:sz w:val="28"/>
+          <w:szCs w:val="28"/>
+        </w:rPr>
+        <w:t>#6 Logins for students/employees to know about their attendance</w:t>
+      </w:r>
+      <w:r>
+        <w:rPr>
+          <w:rFonts w:ascii="Times New Roman" w:hAnsi="Times New Roman" w:cs="Times New Roman"/>
+          <w:sz w:val="28"/>
+          <w:szCs w:val="28"/>
+        </w:rPr>
+        <w:t xml:space="preserve"> and for giving attendance</w:t>
+      </w:r>
+      <w:r>
+        <w:rPr>
+          <w:rFonts w:ascii="Times New Roman" w:hAnsi="Times New Roman" w:cs="Times New Roman"/>
+          <w:sz w:val="28"/>
+          <w:szCs w:val="28"/>
+        </w:rPr>
+        <w:t>.</w:t>
+      </w:r>
+    </w:p>
+    <w:p>
+      <w:pPr>
+        <w:spacing w:after="0"/>
+        <w:rPr>
+          <w:rFonts w:ascii="Times New Roman" w:hAnsi="Times New Roman" w:cs="Times New Roman"/>
+          <w:sz w:val="28"/>
+          <w:szCs w:val="28"/>
+        </w:rPr>
+      </w:pPr>
+      <w:r>
+        <w:rPr>
+          <w:rFonts w:ascii="Times New Roman" w:hAnsi="Times New Roman" w:cs="Times New Roman"/>
+          <w:sz w:val="28"/>
+          <w:szCs w:val="28"/>
+        </w:rPr>
+        <w:t xml:space="preserve">#7 Admins can see the attendance sheet and modify it. </w:t>
+      </w:r>
+    </w:p>
+    <w:p>
+      <w:pPr>
+        <w:spacing w:after="0"/>
+        <w:rPr>
+          <w:rFonts w:ascii="Times New Roman" w:hAnsi="Times New Roman" w:cs="Times New Roman"/>
+          <w:sz w:val="28"/>
+          <w:szCs w:val="28"/>
+        </w:rPr>
+      </w:pPr>
+      <w:r>
+        <w:rPr>
+          <w:rFonts w:ascii="Times New Roman" w:hAnsi="Times New Roman" w:cs="Times New Roman"/>
+          <w:sz w:val="28"/>
+          <w:szCs w:val="28"/>
+        </w:rPr>
+        <w:t xml:space="preserve">#8 </w:t>
+      </w:r>
+      <w:proofErr w:type="gramStart"/>
+      <w:r>
+        <w:rPr>
+          <w:rFonts w:ascii="Times New Roman" w:hAnsi="Times New Roman" w:cs="Times New Roman"/>
+          <w:sz w:val="28"/>
+          <w:szCs w:val="28"/>
+        </w:rPr>
+        <w:t>New</w:t>
+      </w:r>
+      <w:proofErr w:type="gramEnd"/>
+      <w:r>
+        <w:rPr>
+          <w:rFonts w:ascii="Times New Roman" w:hAnsi="Times New Roman" w:cs="Times New Roman"/>
+          <w:sz w:val="28"/>
+          <w:szCs w:val="28"/>
+        </w:rPr>
+        <w:t xml:space="preserve"> users can register.</w:t>
+      </w:r>
+    </w:p>
+    <w:p>
+      <w:pPr>
+        <w:spacing w:after="0"/>
+        <w:rPr>
+          <w:rFonts w:ascii="Times New Roman" w:hAnsi="Times New Roman" w:cs="Times New Roman"/>
+          <w:sz w:val="28"/>
+          <w:szCs w:val="28"/>
+        </w:rPr>
+      </w:pPr>
+      <w:r>
+        <w:rPr>
+          <w:rFonts w:ascii="Times New Roman" w:hAnsi="Times New Roman" w:cs="Times New Roman"/>
+          <w:sz w:val="28"/>
+          <w:szCs w:val="28"/>
+        </w:rPr>
+        <w:t xml:space="preserve">#9 </w:t>
+      </w:r>
+      <w:proofErr w:type="gramStart"/>
+      <w:r>
+        <w:rPr>
+          <w:rFonts w:ascii="Times New Roman" w:hAnsi="Times New Roman" w:cs="Times New Roman"/>
+          <w:sz w:val="28"/>
+          <w:szCs w:val="28"/>
+        </w:rPr>
+        <w:t>If</w:t>
+      </w:r>
+      <w:proofErr w:type="gramEnd"/>
+      <w:r>
+        <w:rPr>
+          <w:rFonts w:ascii="Times New Roman" w:hAnsi="Times New Roman" w:cs="Times New Roman"/>
+          <w:sz w:val="28"/>
+          <w:szCs w:val="28"/>
+        </w:rPr>
+        <w:t xml:space="preserve"> somebody forgets their password then providing ways to create new password.</w:t>
+      </w:r>
+    </w:p>
+    <w:p>
+      <w:pPr>
+        <w:spacing w:after="0"/>
+        <w:rPr>
+          <w:rFonts w:ascii="Times New Roman" w:hAnsi="Times New Roman" w:cs="Times New Roman"/>
+          <w:sz w:val="28"/>
+          <w:szCs w:val="28"/>
+        </w:rPr>
+      </w:pPr>
+      <w:r>
+        <w:rPr>
+          <w:rFonts w:ascii="Times New Roman" w:hAnsi="Times New Roman" w:cs="Times New Roman"/>
+          <w:sz w:val="28"/>
+          <w:szCs w:val="28"/>
+        </w:rPr>
+        <w:t>#10 Attendance sheet will contain the time of attendance</w:t>
+      </w:r>
+      <w:r>
+        <w:rPr>
+          <w:rFonts w:ascii="Times New Roman" w:hAnsi="Times New Roman" w:cs="Times New Roman"/>
+          <w:sz w:val="28"/>
+          <w:szCs w:val="28"/>
+        </w:rPr>
+        <w:t xml:space="preserve"> </w:t>
+      </w:r>
+      <w:r>
+        <w:rPr>
+          <w:rFonts w:ascii="Times New Roman" w:hAnsi="Times New Roman" w:cs="Times New Roman"/>
+          <w:sz w:val="28"/>
+          <w:szCs w:val="28"/>
+        </w:rPr>
+        <w:t>(when using QR code and Facial Recognition.)</w:t>
+      </w:r>
     </w:p>
     <w:p>
       <w:bookmarkStart w:id="0" w:name="_GoBack"/>

</xml_diff>

<commit_message>
Product Features in SRS updated
</commit_message>
<xml_diff>
--- a/AutomaticAttendanceSystemSRS.docx
+++ b/AutomaticAttendanceSystemSRS.docx
@@ -725,9 +725,256 @@
       </w:r>
     </w:p>
     <w:p>
+      <w:pPr>
+        <w:spacing w:after="0"/>
+        <w:rPr>
+          <w:rFonts w:ascii="Times New Roman" w:hAnsi="Times New Roman" w:cs="Times New Roman"/>
+          <w:sz w:val="28"/>
+          <w:szCs w:val="28"/>
+        </w:rPr>
+      </w:pPr>
+      <w:r>
+        <w:rPr>
+          <w:rFonts w:ascii="Times New Roman" w:hAnsi="Times New Roman" w:cs="Times New Roman"/>
+          <w:sz w:val="28"/>
+          <w:szCs w:val="28"/>
+        </w:rPr>
+        <w:t>#11 Weekly updates to users via mail</w:t>
+      </w:r>
+    </w:p>
+    <w:p>
+      <w:pPr>
+        <w:spacing w:after="0"/>
+        <w:rPr>
+          <w:rFonts w:ascii="Times New Roman" w:hAnsi="Times New Roman" w:cs="Times New Roman"/>
+          <w:sz w:val="28"/>
+          <w:szCs w:val="28"/>
+        </w:rPr>
+      </w:pPr>
+      <w:r>
+        <w:rPr>
+          <w:rFonts w:ascii="Times New Roman" w:hAnsi="Times New Roman" w:cs="Times New Roman"/>
+          <w:sz w:val="28"/>
+          <w:szCs w:val="28"/>
+        </w:rPr>
+        <w:t xml:space="preserve">#12 </w:t>
+      </w:r>
+      <w:proofErr w:type="gramStart"/>
+      <w:r>
+        <w:rPr>
+          <w:rFonts w:ascii="Times New Roman" w:hAnsi="Times New Roman" w:cs="Times New Roman"/>
+          <w:sz w:val="28"/>
+          <w:szCs w:val="28"/>
+        </w:rPr>
+        <w:t>Uploading</w:t>
+      </w:r>
+      <w:proofErr w:type="gramEnd"/>
+      <w:r>
+        <w:rPr>
+          <w:rFonts w:ascii="Times New Roman" w:hAnsi="Times New Roman" w:cs="Times New Roman"/>
+          <w:sz w:val="28"/>
+          <w:szCs w:val="28"/>
+        </w:rPr>
+        <w:t xml:space="preserve"> the whole app to </w:t>
+      </w:r>
+      <w:proofErr w:type="spellStart"/>
+      <w:r>
+        <w:rPr>
+          <w:rFonts w:ascii="Times New Roman" w:hAnsi="Times New Roman" w:cs="Times New Roman"/>
+          <w:sz w:val="28"/>
+          <w:szCs w:val="28"/>
+        </w:rPr>
+        <w:t>heroku</w:t>
+      </w:r>
+      <w:proofErr w:type="spellEnd"/>
+      <w:r>
+        <w:rPr>
+          <w:rFonts w:ascii="Times New Roman" w:hAnsi="Times New Roman" w:cs="Times New Roman"/>
+          <w:sz w:val="28"/>
+          <w:szCs w:val="28"/>
+        </w:rPr>
+        <w:t>.</w:t>
+      </w:r>
+    </w:p>
+    <w:p>
+      <w:pPr>
+        <w:spacing w:after="0"/>
+        <w:rPr>
+          <w:rFonts w:ascii="Times New Roman" w:hAnsi="Times New Roman" w:cs="Times New Roman"/>
+          <w:sz w:val="28"/>
+          <w:szCs w:val="28"/>
+        </w:rPr>
+      </w:pPr>
+      <w:r>
+        <w:rPr>
+          <w:rFonts w:ascii="Times New Roman" w:hAnsi="Times New Roman" w:cs="Times New Roman"/>
+          <w:sz w:val="28"/>
+          <w:szCs w:val="28"/>
+        </w:rPr>
+        <w:t xml:space="preserve">#13 form check using </w:t>
+      </w:r>
+      <w:proofErr w:type="spellStart"/>
+      <w:r>
+        <w:rPr>
+          <w:rFonts w:ascii="Times New Roman" w:hAnsi="Times New Roman" w:cs="Times New Roman"/>
+          <w:sz w:val="28"/>
+          <w:szCs w:val="28"/>
+        </w:rPr>
+        <w:t>javascript</w:t>
+      </w:r>
+      <w:proofErr w:type="spellEnd"/>
+      <w:r>
+        <w:rPr>
+          <w:rFonts w:ascii="Times New Roman" w:hAnsi="Times New Roman" w:cs="Times New Roman"/>
+          <w:sz w:val="28"/>
+          <w:szCs w:val="28"/>
+        </w:rPr>
+        <w:t>/html5 (e.g. is it the correct format for input)</w:t>
+      </w:r>
+    </w:p>
+    <w:p>
+      <w:pPr>
+        <w:spacing w:after="0"/>
+        <w:rPr>
+          <w:rFonts w:ascii="Times New Roman" w:hAnsi="Times New Roman" w:cs="Times New Roman"/>
+          <w:sz w:val="28"/>
+          <w:szCs w:val="28"/>
+        </w:rPr>
+      </w:pPr>
+      <w:r>
+        <w:rPr>
+          <w:rFonts w:ascii="Times New Roman" w:hAnsi="Times New Roman" w:cs="Times New Roman"/>
+          <w:sz w:val="28"/>
+          <w:szCs w:val="28"/>
+        </w:rPr>
+        <w:t xml:space="preserve">#14 </w:t>
+      </w:r>
+      <w:proofErr w:type="gramStart"/>
+      <w:r>
+        <w:rPr>
+          <w:rFonts w:ascii="Times New Roman" w:hAnsi="Times New Roman" w:cs="Times New Roman"/>
+          <w:sz w:val="28"/>
+          <w:szCs w:val="28"/>
+        </w:rPr>
+        <w:t>Create</w:t>
+      </w:r>
+      <w:proofErr w:type="gramEnd"/>
+      <w:r>
+        <w:rPr>
+          <w:rFonts w:ascii="Times New Roman" w:hAnsi="Times New Roman" w:cs="Times New Roman"/>
+          <w:sz w:val="28"/>
+          <w:szCs w:val="28"/>
+        </w:rPr>
+        <w:t xml:space="preserve"> the same attendance sheet for next month.</w:t>
+      </w:r>
+    </w:p>
+    <w:p>
+      <w:pPr>
+        <w:spacing w:after="0"/>
+        <w:rPr>
+          <w:rFonts w:ascii="Times New Roman" w:hAnsi="Times New Roman" w:cs="Times New Roman"/>
+          <w:sz w:val="28"/>
+          <w:szCs w:val="28"/>
+        </w:rPr>
+      </w:pPr>
+      <w:r>
+        <w:rPr>
+          <w:rFonts w:ascii="Times New Roman" w:hAnsi="Times New Roman" w:cs="Times New Roman"/>
+          <w:sz w:val="28"/>
+          <w:szCs w:val="28"/>
+        </w:rPr>
+        <w:t xml:space="preserve">#15 </w:t>
+      </w:r>
+      <w:proofErr w:type="gramStart"/>
+      <w:r>
+        <w:rPr>
+          <w:rFonts w:ascii="Times New Roman" w:hAnsi="Times New Roman" w:cs="Times New Roman"/>
+          <w:sz w:val="28"/>
+          <w:szCs w:val="28"/>
+        </w:rPr>
+        <w:t>The</w:t>
+      </w:r>
+      <w:proofErr w:type="gramEnd"/>
+      <w:r>
+        <w:rPr>
+          <w:rFonts w:ascii="Times New Roman" w:hAnsi="Times New Roman" w:cs="Times New Roman"/>
+          <w:sz w:val="28"/>
+          <w:szCs w:val="28"/>
+        </w:rPr>
+        <w:t xml:space="preserve"> attendance sheet will contain names of attendees their </w:t>
+      </w:r>
+      <w:proofErr w:type="spellStart"/>
+      <w:r>
+        <w:rPr>
+          <w:rFonts w:ascii="Times New Roman" w:hAnsi="Times New Roman" w:cs="Times New Roman"/>
+          <w:sz w:val="28"/>
+          <w:szCs w:val="28"/>
+        </w:rPr>
+        <w:t>ROll</w:t>
+      </w:r>
+      <w:proofErr w:type="spellEnd"/>
+      <w:r>
+        <w:rPr>
+          <w:rFonts w:ascii="Times New Roman" w:hAnsi="Times New Roman" w:cs="Times New Roman"/>
+          <w:sz w:val="28"/>
+          <w:szCs w:val="28"/>
+        </w:rPr>
+        <w:t xml:space="preserve"> numbers and date and day of that month.</w:t>
+      </w:r>
+    </w:p>
+    <w:p>
+      <w:pPr>
+        <w:spacing w:after="0"/>
+        <w:rPr>
+          <w:rFonts w:ascii="Times New Roman" w:hAnsi="Times New Roman" w:cs="Times New Roman"/>
+          <w:sz w:val="28"/>
+          <w:szCs w:val="28"/>
+        </w:rPr>
+      </w:pPr>
+      <w:r>
+        <w:rPr>
+          <w:rFonts w:ascii="Times New Roman" w:hAnsi="Times New Roman" w:cs="Times New Roman"/>
+          <w:sz w:val="28"/>
+          <w:szCs w:val="28"/>
+        </w:rPr>
+        <w:t xml:space="preserve">    Absent will be marked with A.</w:t>
+      </w:r>
+    </w:p>
+    <w:p>
+      <w:pPr>
+        <w:spacing w:after="0"/>
+        <w:rPr>
+          <w:rFonts w:ascii="Times New Roman" w:hAnsi="Times New Roman" w:cs="Times New Roman"/>
+        </w:rPr>
+      </w:pPr>
+      <w:r>
+        <w:rPr>
+          <w:rFonts w:ascii="Times New Roman" w:hAnsi="Times New Roman" w:cs="Times New Roman"/>
+          <w:sz w:val="28"/>
+          <w:szCs w:val="28"/>
+        </w:rPr>
+        <w:t xml:space="preserve">    Present will be marked with P.</w:t>
+      </w:r>
+      <w:r>
+        <w:rPr>
+          <w:rFonts w:ascii="Times New Roman" w:hAnsi="Times New Roman" w:cs="Times New Roman"/>
+        </w:rPr>
+        <w:tab/>
+      </w:r>
+    </w:p>
+    <w:p>
+      <w:pPr>
+        <w:spacing w:after="0"/>
+        <w:rPr>
+          <w:rFonts w:ascii="Times New Roman" w:hAnsi="Times New Roman" w:cs="Times New Roman"/>
+          <w:sz w:val="28"/>
+          <w:szCs w:val="28"/>
+        </w:rPr>
+      </w:pPr>
       <w:bookmarkStart w:id="0" w:name="_GoBack"/>
       <w:bookmarkEnd w:id="0"/>
     </w:p>
+    <w:p/>
     <w:sectPr>
       <w:pgSz w:w="12240" w:h="15840"/>
       <w:pgMar w:top="1440" w:right="1440" w:bottom="1440" w:left="1440" w:header="720" w:footer="720" w:gutter="0"/>

</xml_diff>

<commit_message>
Use Case and Diagram Added to SRS
</commit_message>
<xml_diff>
--- a/AutomaticAttendanceSystemSRS.docx
+++ b/AutomaticAttendanceSystemSRS.docx
@@ -971,10 +971,110 @@
           <w:szCs w:val="28"/>
         </w:rPr>
       </w:pPr>
+    </w:p>
+    <w:p/>
+    <w:p/>
+    <w:p/>
+    <w:p/>
+    <w:p/>
+    <w:p>
+      <w:pPr>
+        <w:rPr>
+          <w:b/>
+          <w:sz w:val="32"/>
+          <w:szCs w:val="32"/>
+        </w:rPr>
+      </w:pPr>
+    </w:p>
+    <w:p>
+      <w:pPr>
+        <w:rPr>
+          <w:b/>
+          <w:sz w:val="32"/>
+          <w:szCs w:val="32"/>
+        </w:rPr>
+      </w:pPr>
+      <w:r>
+        <w:rPr>
+          <w:b/>
+          <w:sz w:val="32"/>
+          <w:szCs w:val="32"/>
+        </w:rPr>
+        <w:t>The Use Case Diagram</w:t>
+      </w:r>
+    </w:p>
+    <w:p>
+      <w:pPr>
+        <w:rPr>
+          <w:b/>
+          <w:sz w:val="32"/>
+          <w:szCs w:val="32"/>
+        </w:rPr>
+      </w:pPr>
+      <w:r>
+        <w:rPr>
+          <w:b/>
+          <w:noProof/>
+          <w:sz w:val="32"/>
+          <w:szCs w:val="32"/>
+          <w:lang w:val="en-US"/>
+        </w:rPr>
+        <w:drawing>
+          <wp:inline distT="0" distB="0" distL="0" distR="0" wp14:anchorId="6837E7C5" wp14:editId="43C36049">
+            <wp:extent cx="5943600" cy="5610225"/>
+            <wp:effectExtent l="0" t="0" r="0" b="0"/>
+            <wp:docPr id="1" name="Picture 1"/>
+            <wp:cNvGraphicFramePr>
+              <a:graphicFrameLocks xmlns:a="http://schemas.openxmlformats.org/drawingml/2006/main" noChangeAspect="1"/>
+            </wp:cNvGraphicFramePr>
+            <a:graphic xmlns:a="http://schemas.openxmlformats.org/drawingml/2006/main">
+              <a:graphicData uri="http://schemas.openxmlformats.org/drawingml/2006/picture">
+                <pic:pic xmlns:pic="http://schemas.openxmlformats.org/drawingml/2006/picture">
+                  <pic:nvPicPr>
+                    <pic:cNvPr id="1" name="UseCase.png"/>
+                    <pic:cNvPicPr/>
+                  </pic:nvPicPr>
+                  <pic:blipFill>
+                    <a:blip r:embed="rId4">
+                      <a:extLst>
+                        <a:ext uri="{28A0092B-C50C-407E-A947-70E740481C1C}">
+                          <a14:useLocalDpi xmlns:a14="http://schemas.microsoft.com/office/drawing/2010/main" val="0"/>
+                        </a:ext>
+                      </a:extLst>
+                    </a:blip>
+                    <a:stretch>
+                      <a:fillRect/>
+                    </a:stretch>
+                  </pic:blipFill>
+                  <pic:spPr>
+                    <a:xfrm>
+                      <a:off x="0" y="0"/>
+                      <a:ext cx="5943600" cy="5610225"/>
+                    </a:xfrm>
+                    <a:prstGeom prst="rect">
+                      <a:avLst/>
+                    </a:prstGeom>
+                  </pic:spPr>
+                </pic:pic>
+              </a:graphicData>
+            </a:graphic>
+          </wp:inline>
+        </w:drawing>
+      </w:r>
+    </w:p>
+    <w:p>
+      <w:pPr>
+        <w:rPr>
+          <w:b/>
+          <w:sz w:val="32"/>
+          <w:szCs w:val="32"/>
+        </w:rPr>
+      </w:pPr>
+    </w:p>
+    <w:p>
       <w:bookmarkStart w:id="0" w:name="_GoBack"/>
       <w:bookmarkEnd w:id="0"/>
     </w:p>
-    <w:p/>
     <w:sectPr>
       <w:pgSz w:w="12240" w:h="15840"/>
       <w:pgMar w:top="1440" w:right="1440" w:bottom="1440" w:left="1440" w:header="720" w:footer="720" w:gutter="0"/>

</xml_diff>

<commit_message>
Functional Requirement for Login Added
</commit_message>
<xml_diff>
--- a/AutomaticAttendanceSystemSRS.docx
+++ b/AutomaticAttendanceSystemSRS.docx
@@ -1035,7 +1035,7 @@
                     <pic:cNvPicPr/>
                   </pic:nvPicPr>
                   <pic:blipFill>
-                    <a:blip r:embed="rId4">
+                    <a:blip r:embed="rId5">
                       <a:extLst>
                         <a:ext uri="{28A0092B-C50C-407E-A947-70E740481C1C}">
                           <a14:useLocalDpi xmlns:a14="http://schemas.microsoft.com/office/drawing/2010/main" val="0"/>
@@ -1071,6 +1071,221 @@
         </w:rPr>
       </w:pPr>
     </w:p>
+    <w:p/>
+    <w:p/>
+    <w:p/>
+    <w:p/>
+    <w:p/>
+    <w:p>
+      <w:pPr>
+        <w:rPr>
+          <w:b/>
+          <w:sz w:val="32"/>
+          <w:szCs w:val="32"/>
+        </w:rPr>
+      </w:pPr>
+      <w:r>
+        <w:rPr>
+          <w:b/>
+          <w:sz w:val="32"/>
+          <w:szCs w:val="32"/>
+        </w:rPr>
+        <w:lastRenderedPageBreak/>
+        <w:t>Functional Requirements</w:t>
+      </w:r>
+    </w:p>
+    <w:p>
+      <w:pPr>
+        <w:spacing w:after="0" w:line="240" w:lineRule="auto"/>
+        <w:rPr>
+          <w:b/>
+          <w:sz w:val="32"/>
+          <w:szCs w:val="72"/>
+        </w:rPr>
+      </w:pPr>
+    </w:p>
+    <w:p>
+      <w:pPr>
+        <w:pStyle w:val="ListParagraph"/>
+        <w:numPr>
+          <w:ilvl w:val="0"/>
+          <w:numId w:val="1"/>
+        </w:numPr>
+        <w:autoSpaceDE w:val="0"/>
+        <w:autoSpaceDN w:val="0"/>
+        <w:adjustRightInd w:val="0"/>
+        <w:spacing w:after="0" w:line="240" w:lineRule="auto"/>
+        <w:rPr>
+          <w:rFonts w:cs="Times-Bold"/>
+          <w:b/>
+          <w:bCs/>
+          <w:sz w:val="28"/>
+          <w:szCs w:val="24"/>
+        </w:rPr>
+      </w:pPr>
+      <w:r>
+        <w:rPr>
+          <w:rFonts w:cs="Times-Bold"/>
+          <w:b/>
+          <w:bCs/>
+          <w:sz w:val="28"/>
+          <w:szCs w:val="24"/>
+        </w:rPr>
+        <w:t>User Registration</w:t>
+      </w:r>
+    </w:p>
+    <w:p>
+      <w:pPr>
+        <w:pStyle w:val="ListParagraph"/>
+        <w:numPr>
+          <w:ilvl w:val="1"/>
+          <w:numId w:val="1"/>
+        </w:numPr>
+        <w:autoSpaceDE w:val="0"/>
+        <w:autoSpaceDN w:val="0"/>
+        <w:adjustRightInd w:val="0"/>
+        <w:spacing w:after="0" w:line="240" w:lineRule="auto"/>
+        <w:rPr>
+          <w:rFonts w:cs="Times-Roman"/>
+          <w:sz w:val="28"/>
+          <w:szCs w:val="24"/>
+        </w:rPr>
+      </w:pPr>
+      <w:r>
+        <w:rPr>
+          <w:rFonts w:cs="Times-Bold"/>
+          <w:b/>
+          <w:bCs/>
+          <w:sz w:val="28"/>
+          <w:szCs w:val="24"/>
+        </w:rPr>
+        <w:t xml:space="preserve">Description: </w:t>
+      </w:r>
+      <w:r>
+        <w:rPr>
+          <w:rFonts w:cs="Times-Roman"/>
+          <w:sz w:val="28"/>
+          <w:szCs w:val="24"/>
+        </w:rPr>
+        <w:t>New user has to register w</w:t>
+      </w:r>
+      <w:r>
+        <w:rPr>
+          <w:rFonts w:cs="Times-Roman"/>
+          <w:sz w:val="28"/>
+          <w:szCs w:val="24"/>
+        </w:rPr>
+        <w:t>ith necessary details.</w:t>
+      </w:r>
+    </w:p>
+    <w:p>
+      <w:pPr>
+        <w:pStyle w:val="ListParagraph"/>
+        <w:numPr>
+          <w:ilvl w:val="1"/>
+          <w:numId w:val="1"/>
+        </w:numPr>
+        <w:autoSpaceDE w:val="0"/>
+        <w:autoSpaceDN w:val="0"/>
+        <w:adjustRightInd w:val="0"/>
+        <w:spacing w:after="0" w:line="240" w:lineRule="auto"/>
+        <w:rPr>
+          <w:rFonts w:cs="Times-Roman"/>
+          <w:sz w:val="28"/>
+          <w:szCs w:val="24"/>
+        </w:rPr>
+      </w:pPr>
+      <w:r>
+        <w:rPr>
+          <w:rFonts w:cs="Times-Bold"/>
+          <w:b/>
+          <w:bCs/>
+          <w:sz w:val="28"/>
+          <w:szCs w:val="24"/>
+        </w:rPr>
+        <w:t xml:space="preserve">Actor: </w:t>
+      </w:r>
+      <w:r>
+        <w:rPr>
+          <w:rFonts w:cs="Times-Roman"/>
+          <w:sz w:val="28"/>
+          <w:szCs w:val="24"/>
+        </w:rPr>
+        <w:t>User</w:t>
+      </w:r>
+    </w:p>
+    <w:p>
+      <w:pPr>
+        <w:pStyle w:val="ListParagraph"/>
+        <w:numPr>
+          <w:ilvl w:val="1"/>
+          <w:numId w:val="1"/>
+        </w:numPr>
+        <w:autoSpaceDE w:val="0"/>
+        <w:autoSpaceDN w:val="0"/>
+        <w:adjustRightInd w:val="0"/>
+        <w:spacing w:after="0" w:line="240" w:lineRule="auto"/>
+        <w:rPr>
+          <w:rFonts w:cs="Times-Roman"/>
+          <w:sz w:val="28"/>
+          <w:szCs w:val="24"/>
+        </w:rPr>
+      </w:pPr>
+      <w:r>
+        <w:rPr>
+          <w:rFonts w:cs="Times-Bold"/>
+          <w:b/>
+          <w:bCs/>
+          <w:sz w:val="28"/>
+          <w:szCs w:val="24"/>
+        </w:rPr>
+        <w:t xml:space="preserve">Input: </w:t>
+      </w:r>
+      <w:r>
+        <w:rPr>
+          <w:rFonts w:cs="Times-Roman"/>
+          <w:sz w:val="28"/>
+          <w:szCs w:val="24"/>
+        </w:rPr>
+        <w:t>The user has to provide all the necessary details present in the customer registration form of the application.</w:t>
+      </w:r>
+    </w:p>
+    <w:p>
+      <w:pPr>
+        <w:pStyle w:val="ListParagraph"/>
+        <w:numPr>
+          <w:ilvl w:val="1"/>
+          <w:numId w:val="1"/>
+        </w:numPr>
+        <w:autoSpaceDE w:val="0"/>
+        <w:autoSpaceDN w:val="0"/>
+        <w:adjustRightInd w:val="0"/>
+        <w:spacing w:after="0" w:line="240" w:lineRule="auto"/>
+        <w:rPr>
+          <w:rFonts w:cs="Times-Roman"/>
+          <w:sz w:val="28"/>
+          <w:szCs w:val="24"/>
+        </w:rPr>
+      </w:pPr>
+      <w:r>
+        <w:rPr>
+          <w:rFonts w:cs="Times-Bold"/>
+          <w:b/>
+          <w:bCs/>
+          <w:sz w:val="28"/>
+          <w:szCs w:val="24"/>
+        </w:rPr>
+        <w:t xml:space="preserve">Output: </w:t>
+      </w:r>
+      <w:r>
+        <w:rPr>
+          <w:rFonts w:cs="Times-Roman"/>
+          <w:sz w:val="28"/>
+          <w:szCs w:val="24"/>
+        </w:rPr>
+        <w:t>All the details entered will be verified and accepted by the system into the database.</w:t>
+      </w:r>
+    </w:p>
     <w:p>
       <w:bookmarkStart w:id="0" w:name="_GoBack"/>
       <w:bookmarkEnd w:id="0"/>
@@ -1083,6 +1298,105 @@
     </w:sectPr>
   </w:body>
 </w:document>
+</file>
+
+<file path=word/numbering.xml><?xml version="1.0" encoding="utf-8"?>
+<w:numbering xmlns:wpc="http://schemas.microsoft.com/office/word/2010/wordprocessingCanvas" xmlns:mc="http://schemas.openxmlformats.org/markup-compatibility/2006" xmlns:o="urn:schemas-microsoft-com:office:office" xmlns:r="http://schemas.openxmlformats.org/officeDocument/2006/relationships" xmlns:m="http://schemas.openxmlformats.org/officeDocument/2006/math" xmlns:v="urn:schemas-microsoft-com:vml" xmlns:wp14="http://schemas.microsoft.com/office/word/2010/wordprocessingDrawing" xmlns:wp="http://schemas.openxmlformats.org/drawingml/2006/wordprocessingDrawing" xmlns:w10="urn:schemas-microsoft-com:office:word" xmlns:w="http://schemas.openxmlformats.org/wordprocessingml/2006/main" xmlns:w14="http://schemas.microsoft.com/office/word/2010/wordml" xmlns:w15="http://schemas.microsoft.com/office/word/2012/wordml" xmlns:wpg="http://schemas.microsoft.com/office/word/2010/wordprocessingGroup" xmlns:wpi="http://schemas.microsoft.com/office/word/2010/wordprocessingInk" xmlns:wne="http://schemas.microsoft.com/office/word/2006/wordml" xmlns:wps="http://schemas.microsoft.com/office/word/2010/wordprocessingShape" mc:Ignorable="w14 w15 wp14">
+  <w:abstractNum w:abstractNumId="0">
+    <w:nsid w:val="0C570487"/>
+    <w:multiLevelType w:val="hybridMultilevel"/>
+    <w:tmpl w:val="4918AB34"/>
+    <w:lvl w:ilvl="0" w:tplc="4009000F">
+      <w:start w:val="1"/>
+      <w:numFmt w:val="decimal"/>
+      <w:lvlText w:val="%1."/>
+      <w:lvlJc w:val="left"/>
+      <w:pPr>
+        <w:ind w:left="720" w:hanging="360"/>
+      </w:pPr>
+      <w:rPr>
+        <w:rFonts w:hint="default"/>
+      </w:rPr>
+    </w:lvl>
+    <w:lvl w:ilvl="1" w:tplc="64463CC8">
+      <w:numFmt w:val="bullet"/>
+      <w:lvlText w:val="•"/>
+      <w:lvlJc w:val="left"/>
+      <w:pPr>
+        <w:ind w:left="1440" w:hanging="360"/>
+      </w:pPr>
+      <w:rPr>
+        <w:rFonts w:ascii="Calibri" w:eastAsiaTheme="minorHAnsi" w:hAnsi="Calibri" w:cs="Symbol" w:hint="default"/>
+      </w:rPr>
+    </w:lvl>
+    <w:lvl w:ilvl="2" w:tplc="4009001B" w:tentative="1">
+      <w:start w:val="1"/>
+      <w:numFmt w:val="lowerRoman"/>
+      <w:lvlText w:val="%3."/>
+      <w:lvlJc w:val="right"/>
+      <w:pPr>
+        <w:ind w:left="2160" w:hanging="180"/>
+      </w:pPr>
+    </w:lvl>
+    <w:lvl w:ilvl="3" w:tplc="4009000F" w:tentative="1">
+      <w:start w:val="1"/>
+      <w:numFmt w:val="decimal"/>
+      <w:lvlText w:val="%4."/>
+      <w:lvlJc w:val="left"/>
+      <w:pPr>
+        <w:ind w:left="2880" w:hanging="360"/>
+      </w:pPr>
+    </w:lvl>
+    <w:lvl w:ilvl="4" w:tplc="40090019" w:tentative="1">
+      <w:start w:val="1"/>
+      <w:numFmt w:val="lowerLetter"/>
+      <w:lvlText w:val="%5."/>
+      <w:lvlJc w:val="left"/>
+      <w:pPr>
+        <w:ind w:left="3600" w:hanging="360"/>
+      </w:pPr>
+    </w:lvl>
+    <w:lvl w:ilvl="5" w:tplc="4009001B" w:tentative="1">
+      <w:start w:val="1"/>
+      <w:numFmt w:val="lowerRoman"/>
+      <w:lvlText w:val="%6."/>
+      <w:lvlJc w:val="right"/>
+      <w:pPr>
+        <w:ind w:left="4320" w:hanging="180"/>
+      </w:pPr>
+    </w:lvl>
+    <w:lvl w:ilvl="6" w:tplc="4009000F" w:tentative="1">
+      <w:start w:val="1"/>
+      <w:numFmt w:val="decimal"/>
+      <w:lvlText w:val="%7."/>
+      <w:lvlJc w:val="left"/>
+      <w:pPr>
+        <w:ind w:left="5040" w:hanging="360"/>
+      </w:pPr>
+    </w:lvl>
+    <w:lvl w:ilvl="7" w:tplc="40090019" w:tentative="1">
+      <w:start w:val="1"/>
+      <w:numFmt w:val="lowerLetter"/>
+      <w:lvlText w:val="%8."/>
+      <w:lvlJc w:val="left"/>
+      <w:pPr>
+        <w:ind w:left="5760" w:hanging="360"/>
+      </w:pPr>
+    </w:lvl>
+    <w:lvl w:ilvl="8" w:tplc="4009001B" w:tentative="1">
+      <w:start w:val="1"/>
+      <w:numFmt w:val="lowerRoman"/>
+      <w:lvlText w:val="%9."/>
+      <w:lvlJc w:val="right"/>
+      <w:pPr>
+        <w:ind w:left="6480" w:hanging="180"/>
+      </w:pPr>
+    </w:lvl>
+  </w:abstractNum>
+  <w:num w:numId="1">
+    <w:abstractNumId w:val="0"/>
+  </w:num>
+</w:numbering>
 </file>
 
 <file path=word/styles.xml><?xml version="1.0" encoding="utf-8"?>
@@ -1510,6 +1824,17 @@
     <w:semiHidden/>
     <w:unhideWhenUsed/>
   </w:style>
+  <w:style w:type="paragraph" w:styleId="ListParagraph">
+    <w:name w:val="List Paragraph"/>
+    <w:basedOn w:val="Normal"/>
+    <w:uiPriority w:val="34"/>
+    <w:qFormat/>
+    <w:rsid w:val="00510F73"/>
+    <w:pPr>
+      <w:ind w:left="720"/>
+      <w:contextualSpacing/>
+    </w:pPr>
+  </w:style>
 </w:styles>
 </file>
 

</xml_diff>

<commit_message>
Functional Requirement for User Registration Added
</commit_message>
<xml_diff>
--- a/AutomaticAttendanceSystemSRS.docx
+++ b/AutomaticAttendanceSystemSRS.docx
@@ -1284,6 +1284,202 @@
           <w:szCs w:val="24"/>
         </w:rPr>
         <w:t>All the details entered will be verified and accepted by the system into the database.</w:t>
+      </w:r>
+    </w:p>
+    <w:p>
+      <w:pPr>
+        <w:pStyle w:val="ListParagraph"/>
+        <w:numPr>
+          <w:ilvl w:val="0"/>
+          <w:numId w:val="1"/>
+        </w:numPr>
+        <w:autoSpaceDE w:val="0"/>
+        <w:autoSpaceDN w:val="0"/>
+        <w:adjustRightInd w:val="0"/>
+        <w:spacing w:after="0" w:line="240" w:lineRule="auto"/>
+        <w:rPr>
+          <w:rFonts w:cs="Times-Roman"/>
+          <w:b/>
+          <w:sz w:val="28"/>
+          <w:szCs w:val="24"/>
+        </w:rPr>
+      </w:pPr>
+      <w:r>
+        <w:rPr>
+          <w:rFonts w:cs="Times-Roman"/>
+          <w:b/>
+          <w:sz w:val="28"/>
+          <w:szCs w:val="24"/>
+        </w:rPr>
+        <w:t>User Login</w:t>
+      </w:r>
+    </w:p>
+    <w:p>
+      <w:pPr>
+        <w:pStyle w:val="ListParagraph"/>
+        <w:numPr>
+          <w:ilvl w:val="1"/>
+          <w:numId w:val="1"/>
+        </w:numPr>
+        <w:autoSpaceDE w:val="0"/>
+        <w:autoSpaceDN w:val="0"/>
+        <w:adjustRightInd w:val="0"/>
+        <w:spacing w:after="0" w:line="240" w:lineRule="auto"/>
+        <w:rPr>
+          <w:rFonts w:cs="Times-Roman"/>
+          <w:sz w:val="28"/>
+          <w:szCs w:val="24"/>
+        </w:rPr>
+      </w:pPr>
+      <w:r>
+        <w:rPr>
+          <w:rFonts w:cs="Times-Bold"/>
+          <w:b/>
+          <w:bCs/>
+          <w:sz w:val="28"/>
+          <w:szCs w:val="24"/>
+        </w:rPr>
+        <w:t xml:space="preserve">Description: </w:t>
+      </w:r>
+      <w:r>
+        <w:rPr>
+          <w:rFonts w:cs="Times-Roman"/>
+          <w:sz w:val="28"/>
+          <w:szCs w:val="24"/>
+        </w:rPr>
+        <w:t>Old</w:t>
+      </w:r>
+      <w:r>
+        <w:rPr>
+          <w:rFonts w:cs="Times-Roman"/>
+          <w:sz w:val="28"/>
+          <w:szCs w:val="24"/>
+        </w:rPr>
+        <w:t xml:space="preserve"> user </w:t>
+      </w:r>
+      <w:r>
+        <w:rPr>
+          <w:rFonts w:cs="Times-Roman"/>
+          <w:sz w:val="28"/>
+          <w:szCs w:val="24"/>
+        </w:rPr>
+        <w:t>logs in to the application</w:t>
+      </w:r>
+    </w:p>
+    <w:p>
+      <w:pPr>
+        <w:pStyle w:val="ListParagraph"/>
+        <w:numPr>
+          <w:ilvl w:val="1"/>
+          <w:numId w:val="1"/>
+        </w:numPr>
+        <w:autoSpaceDE w:val="0"/>
+        <w:autoSpaceDN w:val="0"/>
+        <w:adjustRightInd w:val="0"/>
+        <w:spacing w:after="0" w:line="240" w:lineRule="auto"/>
+        <w:rPr>
+          <w:rFonts w:cs="Times-Roman"/>
+          <w:sz w:val="28"/>
+          <w:szCs w:val="24"/>
+        </w:rPr>
+      </w:pPr>
+      <w:r>
+        <w:rPr>
+          <w:rFonts w:cs="Times-Bold"/>
+          <w:b/>
+          <w:bCs/>
+          <w:sz w:val="28"/>
+          <w:szCs w:val="24"/>
+        </w:rPr>
+        <w:t xml:space="preserve">Actor: </w:t>
+      </w:r>
+      <w:r>
+        <w:rPr>
+          <w:rFonts w:cs="Times-Roman"/>
+          <w:sz w:val="28"/>
+          <w:szCs w:val="24"/>
+        </w:rPr>
+        <w:t>User</w:t>
+      </w:r>
+    </w:p>
+    <w:p>
+      <w:pPr>
+        <w:pStyle w:val="ListParagraph"/>
+        <w:numPr>
+          <w:ilvl w:val="1"/>
+          <w:numId w:val="1"/>
+        </w:numPr>
+        <w:autoSpaceDE w:val="0"/>
+        <w:autoSpaceDN w:val="0"/>
+        <w:adjustRightInd w:val="0"/>
+        <w:spacing w:after="0" w:line="240" w:lineRule="auto"/>
+        <w:rPr>
+          <w:rFonts w:cs="Times-Roman"/>
+          <w:sz w:val="28"/>
+          <w:szCs w:val="24"/>
+        </w:rPr>
+      </w:pPr>
+      <w:r>
+        <w:rPr>
+          <w:rFonts w:cs="Times-Bold"/>
+          <w:b/>
+          <w:bCs/>
+          <w:sz w:val="28"/>
+          <w:szCs w:val="24"/>
+        </w:rPr>
+        <w:t xml:space="preserve">Input: </w:t>
+      </w:r>
+      <w:r>
+        <w:rPr>
+          <w:rFonts w:cs="Times-Roman"/>
+          <w:sz w:val="28"/>
+          <w:szCs w:val="24"/>
+        </w:rPr>
+        <w:t xml:space="preserve">The user </w:t>
+      </w:r>
+      <w:r>
+        <w:rPr>
+          <w:rFonts w:cs="Times-Roman"/>
+          <w:sz w:val="28"/>
+          <w:szCs w:val="24"/>
+        </w:rPr>
+        <w:t>provides User Id and password for login</w:t>
+      </w:r>
+    </w:p>
+    <w:p>
+      <w:pPr>
+        <w:pStyle w:val="ListParagraph"/>
+        <w:numPr>
+          <w:ilvl w:val="1"/>
+          <w:numId w:val="1"/>
+        </w:numPr>
+        <w:autoSpaceDE w:val="0"/>
+        <w:autoSpaceDN w:val="0"/>
+        <w:adjustRightInd w:val="0"/>
+        <w:spacing w:after="0" w:line="240" w:lineRule="auto"/>
+        <w:rPr>
+          <w:rFonts w:cs="Times-Roman"/>
+          <w:sz w:val="28"/>
+          <w:szCs w:val="24"/>
+        </w:rPr>
+      </w:pPr>
+      <w:r>
+        <w:rPr>
+          <w:rFonts w:cs="Times-Bold"/>
+          <w:b/>
+          <w:bCs/>
+          <w:sz w:val="28"/>
+          <w:szCs w:val="24"/>
+        </w:rPr>
+        <w:t xml:space="preserve">Output: </w:t>
+      </w:r>
+      <w:r>
+        <w:rPr>
+          <w:rFonts w:cs="Times-Roman"/>
+          <w:sz w:val="28"/>
+          <w:szCs w:val="24"/>
+        </w:rPr>
+        <w:t>User will be verified for authentication with the provided credentials. If those are matched, user is logged in. Otherwise, application returns login page with message of invalid credentials.</w:t>
       </w:r>
     </w:p>
     <w:p>

</xml_diff>

<commit_message>
Functional Requirement for Editing profile Details Added to SRS
</commit_message>
<xml_diff>
--- a/AutomaticAttendanceSystemSRS.docx
+++ b/AutomaticAttendanceSystemSRS.docx
@@ -1480,6 +1480,180 @@
           <w:szCs w:val="24"/>
         </w:rPr>
         <w:t>User will be verified for authentication with the provided credentials. If those are matched, user is logged in. Otherwise, application returns login page with message of invalid credentials.</w:t>
+      </w:r>
+    </w:p>
+    <w:p>
+      <w:pPr>
+        <w:pStyle w:val="ListParagraph"/>
+        <w:numPr>
+          <w:ilvl w:val="0"/>
+          <w:numId w:val="1"/>
+        </w:numPr>
+        <w:rPr>
+          <w:b/>
+          <w:sz w:val="32"/>
+          <w:szCs w:val="32"/>
+        </w:rPr>
+      </w:pPr>
+      <w:r>
+        <w:rPr>
+          <w:b/>
+          <w:sz w:val="32"/>
+          <w:szCs w:val="32"/>
+        </w:rPr>
+        <w:t>Edit Profile Details</w:t>
+      </w:r>
+    </w:p>
+    <w:p>
+      <w:pPr>
+        <w:pStyle w:val="ListParagraph"/>
+        <w:numPr>
+          <w:ilvl w:val="1"/>
+          <w:numId w:val="1"/>
+        </w:numPr>
+        <w:autoSpaceDE w:val="0"/>
+        <w:autoSpaceDN w:val="0"/>
+        <w:adjustRightInd w:val="0"/>
+        <w:spacing w:after="0" w:line="240" w:lineRule="auto"/>
+        <w:rPr>
+          <w:rFonts w:cs="Times-Roman"/>
+          <w:sz w:val="28"/>
+          <w:szCs w:val="24"/>
+        </w:rPr>
+      </w:pPr>
+      <w:r>
+        <w:rPr>
+          <w:rFonts w:cs="Times-Bold"/>
+          <w:b/>
+          <w:bCs/>
+          <w:sz w:val="28"/>
+          <w:szCs w:val="24"/>
+        </w:rPr>
+        <w:t xml:space="preserve">Description: </w:t>
+      </w:r>
+      <w:r>
+        <w:rPr>
+          <w:rFonts w:cs="Times-Roman"/>
+          <w:sz w:val="28"/>
+          <w:szCs w:val="24"/>
+        </w:rPr>
+        <w:t>Users who are logged in can edit their details</w:t>
+      </w:r>
+    </w:p>
+    <w:p>
+      <w:pPr>
+        <w:pStyle w:val="ListParagraph"/>
+        <w:numPr>
+          <w:ilvl w:val="1"/>
+          <w:numId w:val="1"/>
+        </w:numPr>
+        <w:autoSpaceDE w:val="0"/>
+        <w:autoSpaceDN w:val="0"/>
+        <w:adjustRightInd w:val="0"/>
+        <w:spacing w:after="0" w:line="240" w:lineRule="auto"/>
+        <w:rPr>
+          <w:rFonts w:cs="Times-Roman"/>
+          <w:sz w:val="28"/>
+          <w:szCs w:val="24"/>
+        </w:rPr>
+      </w:pPr>
+      <w:r>
+        <w:rPr>
+          <w:rFonts w:cs="Times-Bold"/>
+          <w:b/>
+          <w:bCs/>
+          <w:sz w:val="28"/>
+          <w:szCs w:val="24"/>
+        </w:rPr>
+        <w:t xml:space="preserve">Actor: </w:t>
+      </w:r>
+      <w:r>
+        <w:rPr>
+          <w:rFonts w:cs="Times-Roman"/>
+          <w:sz w:val="28"/>
+          <w:szCs w:val="24"/>
+        </w:rPr>
+        <w:t>User</w:t>
+      </w:r>
+    </w:p>
+    <w:p>
+      <w:pPr>
+        <w:pStyle w:val="ListParagraph"/>
+        <w:numPr>
+          <w:ilvl w:val="1"/>
+          <w:numId w:val="1"/>
+        </w:numPr>
+        <w:autoSpaceDE w:val="0"/>
+        <w:autoSpaceDN w:val="0"/>
+        <w:adjustRightInd w:val="0"/>
+        <w:spacing w:after="0" w:line="240" w:lineRule="auto"/>
+        <w:rPr>
+          <w:rFonts w:cs="Times-Roman"/>
+          <w:sz w:val="28"/>
+          <w:szCs w:val="24"/>
+        </w:rPr>
+      </w:pPr>
+      <w:r>
+        <w:rPr>
+          <w:rFonts w:cs="Times-Bold"/>
+          <w:b/>
+          <w:bCs/>
+          <w:sz w:val="28"/>
+          <w:szCs w:val="24"/>
+        </w:rPr>
+        <w:t xml:space="preserve">Input: </w:t>
+      </w:r>
+      <w:r>
+        <w:rPr>
+          <w:rFonts w:cs="Times-Roman"/>
+          <w:sz w:val="28"/>
+          <w:szCs w:val="24"/>
+        </w:rPr>
+        <w:t xml:space="preserve">The user </w:t>
+      </w:r>
+      <w:r>
+        <w:rPr>
+          <w:rFonts w:cs="Times-Roman"/>
+          <w:sz w:val="28"/>
+          <w:szCs w:val="24"/>
+        </w:rPr>
+        <w:t>new details editing the old details provided during registration.</w:t>
+      </w:r>
+    </w:p>
+    <w:p>
+      <w:pPr>
+        <w:pStyle w:val="ListParagraph"/>
+        <w:numPr>
+          <w:ilvl w:val="1"/>
+          <w:numId w:val="1"/>
+        </w:numPr>
+        <w:autoSpaceDE w:val="0"/>
+        <w:autoSpaceDN w:val="0"/>
+        <w:adjustRightInd w:val="0"/>
+        <w:spacing w:after="0" w:line="240" w:lineRule="auto"/>
+        <w:rPr>
+          <w:b/>
+          <w:sz w:val="32"/>
+          <w:szCs w:val="32"/>
+        </w:rPr>
+      </w:pPr>
+      <w:r>
+        <w:rPr>
+          <w:rFonts w:cs="Times-Bold"/>
+          <w:b/>
+          <w:bCs/>
+          <w:sz w:val="28"/>
+          <w:szCs w:val="24"/>
+        </w:rPr>
+        <w:t xml:space="preserve">Output: </w:t>
+      </w:r>
+      <w:r>
+        <w:rPr>
+          <w:rFonts w:cs="Times-Roman"/>
+          <w:sz w:val="28"/>
+          <w:szCs w:val="24"/>
+        </w:rPr>
+        <w:t>Users will be displayed their new details.</w:t>
       </w:r>
     </w:p>
     <w:p>

</xml_diff>

<commit_message>
Create Attendance Sheet Functional Requirement added in SRS
</commit_message>
<xml_diff>
--- a/AutomaticAttendanceSystemSRS.docx
+++ b/AutomaticAttendanceSystemSRS.docx
@@ -1654,6 +1654,230 @@
           <w:szCs w:val="24"/>
         </w:rPr>
         <w:t>Users will be displayed their new details.</w:t>
+      </w:r>
+    </w:p>
+    <w:p>
+      <w:pPr>
+        <w:pStyle w:val="ListParagraph"/>
+        <w:numPr>
+          <w:ilvl w:val="0"/>
+          <w:numId w:val="1"/>
+        </w:numPr>
+        <w:rPr>
+          <w:b/>
+          <w:sz w:val="32"/>
+          <w:szCs w:val="32"/>
+        </w:rPr>
+      </w:pPr>
+      <w:r>
+        <w:rPr>
+          <w:b/>
+          <w:sz w:val="32"/>
+          <w:szCs w:val="32"/>
+        </w:rPr>
+        <w:t>Create Attendance Sheets</w:t>
+      </w:r>
+    </w:p>
+    <w:p>
+      <w:pPr>
+        <w:pStyle w:val="ListParagraph"/>
+        <w:numPr>
+          <w:ilvl w:val="1"/>
+          <w:numId w:val="1"/>
+        </w:numPr>
+        <w:autoSpaceDE w:val="0"/>
+        <w:autoSpaceDN w:val="0"/>
+        <w:adjustRightInd w:val="0"/>
+        <w:spacing w:after="0" w:line="240" w:lineRule="auto"/>
+        <w:rPr>
+          <w:rFonts w:cs="Times-Roman"/>
+          <w:sz w:val="28"/>
+          <w:szCs w:val="24"/>
+        </w:rPr>
+      </w:pPr>
+      <w:r>
+        <w:rPr>
+          <w:rFonts w:cs="Times-Bold"/>
+          <w:b/>
+          <w:bCs/>
+          <w:sz w:val="28"/>
+          <w:szCs w:val="24"/>
+        </w:rPr>
+        <w:t xml:space="preserve">Description: </w:t>
+      </w:r>
+      <w:r>
+        <w:rPr>
+          <w:rFonts w:cs="Times-Roman"/>
+          <w:sz w:val="28"/>
+          <w:szCs w:val="24"/>
+        </w:rPr>
+        <w:t>Admins can create new attendance sheets</w:t>
+      </w:r>
+    </w:p>
+    <w:p>
+      <w:pPr>
+        <w:pStyle w:val="ListParagraph"/>
+        <w:numPr>
+          <w:ilvl w:val="1"/>
+          <w:numId w:val="1"/>
+        </w:numPr>
+        <w:autoSpaceDE w:val="0"/>
+        <w:autoSpaceDN w:val="0"/>
+        <w:adjustRightInd w:val="0"/>
+        <w:spacing w:after="0" w:line="240" w:lineRule="auto"/>
+        <w:rPr>
+          <w:rFonts w:cs="Times-Roman"/>
+          <w:sz w:val="28"/>
+          <w:szCs w:val="24"/>
+        </w:rPr>
+      </w:pPr>
+      <w:r>
+        <w:rPr>
+          <w:rFonts w:cs="Times-Bold"/>
+          <w:b/>
+          <w:bCs/>
+          <w:sz w:val="28"/>
+          <w:szCs w:val="24"/>
+        </w:rPr>
+        <w:t xml:space="preserve">Actor: </w:t>
+      </w:r>
+      <w:r>
+        <w:rPr>
+          <w:rFonts w:cs="Times-Roman"/>
+          <w:sz w:val="28"/>
+          <w:szCs w:val="24"/>
+        </w:rPr>
+        <w:t>User(Admins)</w:t>
+      </w:r>
+    </w:p>
+    <w:p>
+      <w:pPr>
+        <w:pStyle w:val="ListParagraph"/>
+        <w:numPr>
+          <w:ilvl w:val="1"/>
+          <w:numId w:val="1"/>
+        </w:numPr>
+        <w:autoSpaceDE w:val="0"/>
+        <w:autoSpaceDN w:val="0"/>
+        <w:adjustRightInd w:val="0"/>
+        <w:spacing w:after="0" w:line="240" w:lineRule="auto"/>
+        <w:rPr>
+          <w:rFonts w:cs="Times-Roman"/>
+          <w:sz w:val="28"/>
+          <w:szCs w:val="24"/>
+        </w:rPr>
+      </w:pPr>
+      <w:r>
+        <w:rPr>
+          <w:rFonts w:cs="Times-Bold"/>
+          <w:b/>
+          <w:bCs/>
+          <w:sz w:val="28"/>
+          <w:szCs w:val="24"/>
+        </w:rPr>
+        <w:t xml:space="preserve">Input: </w:t>
+      </w:r>
+      <w:r>
+        <w:rPr>
+          <w:rFonts w:cs="Times-Roman"/>
+          <w:sz w:val="28"/>
+          <w:szCs w:val="24"/>
+        </w:rPr>
+        <w:t xml:space="preserve">Admins provide list of </w:t>
+      </w:r>
+      <w:proofErr w:type="gramStart"/>
+      <w:r>
+        <w:rPr>
+          <w:rFonts w:cs="Times-Roman"/>
+          <w:sz w:val="28"/>
+          <w:szCs w:val="24"/>
+        </w:rPr>
+        <w:t>UIDs ,day</w:t>
+      </w:r>
+      <w:proofErr w:type="gramEnd"/>
+      <w:r>
+        <w:rPr>
+          <w:rFonts w:cs="Times-Roman"/>
+          <w:sz w:val="28"/>
+          <w:szCs w:val="24"/>
+        </w:rPr>
+        <w:t xml:space="preserve"> range and mode of attendance.</w:t>
+      </w:r>
+    </w:p>
+    <w:p>
+      <w:pPr>
+        <w:pStyle w:val="ListParagraph"/>
+        <w:numPr>
+          <w:ilvl w:val="1"/>
+          <w:numId w:val="1"/>
+        </w:numPr>
+        <w:autoSpaceDE w:val="0"/>
+        <w:autoSpaceDN w:val="0"/>
+        <w:adjustRightInd w:val="0"/>
+        <w:spacing w:after="0" w:line="240" w:lineRule="auto"/>
+        <w:rPr>
+          <w:b/>
+          <w:sz w:val="32"/>
+          <w:szCs w:val="32"/>
+        </w:rPr>
+      </w:pPr>
+      <w:proofErr w:type="spellStart"/>
+      <w:r>
+        <w:rPr>
+          <w:rFonts w:cs="Times-Bold"/>
+          <w:b/>
+          <w:bCs/>
+          <w:sz w:val="28"/>
+          <w:szCs w:val="24"/>
+        </w:rPr>
+        <w:t>Output</w:t>
+      </w:r>
+      <w:proofErr w:type="gramStart"/>
+      <w:r>
+        <w:rPr>
+          <w:rFonts w:cs="Times-Bold"/>
+          <w:b/>
+          <w:bCs/>
+          <w:sz w:val="28"/>
+          <w:szCs w:val="24"/>
+        </w:rPr>
+        <w:t>:</w:t>
+      </w:r>
+      <w:r>
+        <w:rPr>
+          <w:rFonts w:cs="Times-Roman"/>
+          <w:sz w:val="28"/>
+          <w:szCs w:val="24"/>
+        </w:rPr>
+        <w:t>Admins</w:t>
+      </w:r>
+      <w:proofErr w:type="spellEnd"/>
+      <w:proofErr w:type="gramEnd"/>
+      <w:r>
+        <w:rPr>
+          <w:rFonts w:cs="Times-Roman"/>
+          <w:sz w:val="28"/>
+          <w:szCs w:val="24"/>
+        </w:rPr>
+        <w:t xml:space="preserve"> will be given an </w:t>
+      </w:r>
+      <w:proofErr w:type="spellStart"/>
+      <w:r>
+        <w:rPr>
+          <w:rFonts w:cs="Times-Roman"/>
+          <w:sz w:val="28"/>
+          <w:szCs w:val="24"/>
+        </w:rPr>
+        <w:t>acknoledgemend</w:t>
+      </w:r>
+      <w:proofErr w:type="spellEnd"/>
+      <w:r>
+        <w:rPr>
+          <w:rFonts w:cs="Times-Roman"/>
+          <w:sz w:val="28"/>
+          <w:szCs w:val="24"/>
+        </w:rPr>
+        <w:t xml:space="preserve"> and taken to their attendance sheet.</w:t>
       </w:r>
     </w:p>
     <w:p>

</xml_diff>

<commit_message>
Edit Attendance Sheet Functional Requirement Added to SRS
</commit_message>
<xml_diff>
--- a/AutomaticAttendanceSystemSRS.docx
+++ b/AutomaticAttendanceSystemSRS.docx
@@ -1879,6 +1879,203 @@
         </w:rPr>
         <w:t xml:space="preserve"> and taken to their attendance sheet.</w:t>
       </w:r>
+    </w:p>
+    <w:p>
+      <w:pPr>
+        <w:pStyle w:val="ListParagraph"/>
+        <w:numPr>
+          <w:ilvl w:val="0"/>
+          <w:numId w:val="1"/>
+        </w:numPr>
+        <w:rPr>
+          <w:b/>
+          <w:sz w:val="32"/>
+          <w:szCs w:val="32"/>
+        </w:rPr>
+      </w:pPr>
+      <w:r>
+        <w:rPr>
+          <w:b/>
+          <w:sz w:val="32"/>
+          <w:szCs w:val="32"/>
+        </w:rPr>
+        <w:t>Edit Attendance Sheets</w:t>
+      </w:r>
+    </w:p>
+    <w:p>
+      <w:pPr>
+        <w:pStyle w:val="ListParagraph"/>
+        <w:numPr>
+          <w:ilvl w:val="1"/>
+          <w:numId w:val="1"/>
+        </w:numPr>
+        <w:autoSpaceDE w:val="0"/>
+        <w:autoSpaceDN w:val="0"/>
+        <w:adjustRightInd w:val="0"/>
+        <w:spacing w:after="0" w:line="240" w:lineRule="auto"/>
+        <w:rPr>
+          <w:rFonts w:cs="Times-Roman"/>
+          <w:sz w:val="28"/>
+          <w:szCs w:val="24"/>
+        </w:rPr>
+      </w:pPr>
+      <w:r>
+        <w:rPr>
+          <w:rFonts w:cs="Times-Bold"/>
+          <w:b/>
+          <w:bCs/>
+          <w:sz w:val="28"/>
+          <w:szCs w:val="24"/>
+        </w:rPr>
+        <w:t xml:space="preserve">Description: </w:t>
+      </w:r>
+      <w:r>
+        <w:rPr>
+          <w:rFonts w:cs="Times-Roman"/>
+          <w:sz w:val="28"/>
+          <w:szCs w:val="24"/>
+        </w:rPr>
+        <w:t>Admins can edit their attendance sheets</w:t>
+      </w:r>
+    </w:p>
+    <w:p>
+      <w:pPr>
+        <w:pStyle w:val="ListParagraph"/>
+        <w:numPr>
+          <w:ilvl w:val="1"/>
+          <w:numId w:val="1"/>
+        </w:numPr>
+        <w:autoSpaceDE w:val="0"/>
+        <w:autoSpaceDN w:val="0"/>
+        <w:adjustRightInd w:val="0"/>
+        <w:spacing w:after="0" w:line="240" w:lineRule="auto"/>
+        <w:rPr>
+          <w:rFonts w:cs="Times-Roman"/>
+          <w:sz w:val="28"/>
+          <w:szCs w:val="24"/>
+        </w:rPr>
+      </w:pPr>
+      <w:r>
+        <w:rPr>
+          <w:rFonts w:cs="Times-Bold"/>
+          <w:b/>
+          <w:bCs/>
+          <w:sz w:val="28"/>
+          <w:szCs w:val="24"/>
+        </w:rPr>
+        <w:t xml:space="preserve">Actor: </w:t>
+      </w:r>
+      <w:r>
+        <w:rPr>
+          <w:rFonts w:cs="Times-Roman"/>
+          <w:sz w:val="28"/>
+          <w:szCs w:val="24"/>
+        </w:rPr>
+        <w:t>User</w:t>
+      </w:r>
+      <w:r>
+        <w:rPr>
+          <w:rFonts w:cs="Times-Roman"/>
+          <w:sz w:val="28"/>
+          <w:szCs w:val="24"/>
+        </w:rPr>
+        <w:t>(Admins)</w:t>
+      </w:r>
+    </w:p>
+    <w:p>
+      <w:pPr>
+        <w:pStyle w:val="ListParagraph"/>
+        <w:numPr>
+          <w:ilvl w:val="1"/>
+          <w:numId w:val="1"/>
+        </w:numPr>
+        <w:autoSpaceDE w:val="0"/>
+        <w:autoSpaceDN w:val="0"/>
+        <w:adjustRightInd w:val="0"/>
+        <w:spacing w:after="0" w:line="240" w:lineRule="auto"/>
+        <w:rPr>
+          <w:rFonts w:cs="Times-Roman"/>
+          <w:sz w:val="28"/>
+          <w:szCs w:val="24"/>
+        </w:rPr>
+      </w:pPr>
+      <w:r>
+        <w:rPr>
+          <w:rFonts w:cs="Times-Bold"/>
+          <w:b/>
+          <w:bCs/>
+          <w:sz w:val="28"/>
+          <w:szCs w:val="24"/>
+        </w:rPr>
+        <w:t xml:space="preserve">Input: </w:t>
+      </w:r>
+      <w:r>
+        <w:rPr>
+          <w:rFonts w:cs="Times-Roman"/>
+          <w:sz w:val="28"/>
+          <w:szCs w:val="24"/>
+        </w:rPr>
+        <w:t xml:space="preserve">The user </w:t>
+      </w:r>
+      <w:r>
+        <w:rPr>
+          <w:rFonts w:cs="Times-Roman"/>
+          <w:sz w:val="28"/>
+          <w:szCs w:val="24"/>
+        </w:rPr>
+        <w:t>adds new details editing the old details provided during creation of the attendance sheet.</w:t>
+      </w:r>
+    </w:p>
+    <w:p>
+      <w:pPr>
+        <w:pStyle w:val="ListParagraph"/>
+        <w:numPr>
+          <w:ilvl w:val="1"/>
+          <w:numId w:val="1"/>
+        </w:numPr>
+        <w:autoSpaceDE w:val="0"/>
+        <w:autoSpaceDN w:val="0"/>
+        <w:adjustRightInd w:val="0"/>
+        <w:spacing w:after="0" w:line="240" w:lineRule="auto"/>
+        <w:rPr>
+          <w:b/>
+          <w:sz w:val="32"/>
+          <w:szCs w:val="32"/>
+        </w:rPr>
+      </w:pPr>
+      <w:r>
+        <w:rPr>
+          <w:rFonts w:cs="Times-Bold"/>
+          <w:b/>
+          <w:bCs/>
+          <w:sz w:val="28"/>
+          <w:szCs w:val="24"/>
+        </w:rPr>
+        <w:t xml:space="preserve">Output: </w:t>
+      </w:r>
+      <w:r>
+        <w:rPr>
+          <w:rFonts w:cs="Times-Roman"/>
+          <w:sz w:val="28"/>
+          <w:szCs w:val="24"/>
+        </w:rPr>
+        <w:t>Users will be displayed their new attendance sheet.</w:t>
+      </w:r>
+    </w:p>
+    <w:p>
+      <w:pPr>
+        <w:pStyle w:val="ListParagraph"/>
+        <w:autoSpaceDE w:val="0"/>
+        <w:autoSpaceDN w:val="0"/>
+        <w:adjustRightInd w:val="0"/>
+        <w:spacing w:after="0" w:line="240" w:lineRule="auto"/>
+        <w:ind w:left="1440"/>
+        <w:rPr>
+          <w:b/>
+          <w:sz w:val="32"/>
+          <w:szCs w:val="32"/>
+        </w:rPr>
+      </w:pPr>
     </w:p>
     <w:p>
       <w:bookmarkStart w:id="0" w:name="_GoBack"/>

</xml_diff>

<commit_message>
See Attendance Sheet Functional Requirement Added in SRS
</commit_message>
<xml_diff>
--- a/AutomaticAttendanceSystemSRS.docx
+++ b/AutomaticAttendanceSystemSRS.docx
@@ -2065,6 +2065,258 @@
     <w:p>
       <w:pPr>
         <w:pStyle w:val="ListParagraph"/>
+        <w:numPr>
+          <w:ilvl w:val="0"/>
+          <w:numId w:val="1"/>
+        </w:numPr>
+        <w:rPr>
+          <w:b/>
+          <w:sz w:val="32"/>
+          <w:szCs w:val="32"/>
+        </w:rPr>
+      </w:pPr>
+      <w:r>
+        <w:rPr>
+          <w:b/>
+          <w:sz w:val="32"/>
+          <w:szCs w:val="32"/>
+        </w:rPr>
+        <w:lastRenderedPageBreak/>
+        <w:t>See Attendance Sheet</w:t>
+      </w:r>
+    </w:p>
+    <w:p>
+      <w:pPr>
+        <w:pStyle w:val="ListParagraph"/>
+        <w:numPr>
+          <w:ilvl w:val="1"/>
+          <w:numId w:val="1"/>
+        </w:numPr>
+        <w:autoSpaceDE w:val="0"/>
+        <w:autoSpaceDN w:val="0"/>
+        <w:adjustRightInd w:val="0"/>
+        <w:spacing w:after="0" w:line="240" w:lineRule="auto"/>
+        <w:rPr>
+          <w:rFonts w:cs="Times-Roman"/>
+          <w:sz w:val="28"/>
+          <w:szCs w:val="24"/>
+        </w:rPr>
+      </w:pPr>
+      <w:r>
+        <w:rPr>
+          <w:rFonts w:cs="Times-Bold"/>
+          <w:b/>
+          <w:bCs/>
+          <w:sz w:val="28"/>
+          <w:szCs w:val="24"/>
+        </w:rPr>
+        <w:t xml:space="preserve">Description: </w:t>
+      </w:r>
+      <w:r>
+        <w:rPr>
+          <w:rFonts w:cs="Times-Roman"/>
+          <w:sz w:val="28"/>
+          <w:szCs w:val="24"/>
+        </w:rPr>
+        <w:t>Both attendees and admins can see the attendance sheets they are permitted to.</w:t>
+      </w:r>
+    </w:p>
+    <w:p>
+      <w:pPr>
+        <w:pStyle w:val="ListParagraph"/>
+        <w:numPr>
+          <w:ilvl w:val="1"/>
+          <w:numId w:val="1"/>
+        </w:numPr>
+        <w:autoSpaceDE w:val="0"/>
+        <w:autoSpaceDN w:val="0"/>
+        <w:adjustRightInd w:val="0"/>
+        <w:spacing w:after="0" w:line="240" w:lineRule="auto"/>
+        <w:rPr>
+          <w:rFonts w:cs="Times-Roman"/>
+          <w:sz w:val="28"/>
+          <w:szCs w:val="24"/>
+        </w:rPr>
+      </w:pPr>
+      <w:r>
+        <w:rPr>
+          <w:rFonts w:cs="Times-Bold"/>
+          <w:b/>
+          <w:bCs/>
+          <w:sz w:val="28"/>
+          <w:szCs w:val="24"/>
+        </w:rPr>
+        <w:t xml:space="preserve">Actor: </w:t>
+      </w:r>
+      <w:r>
+        <w:rPr>
+          <w:rFonts w:cs="Times-Roman"/>
+          <w:sz w:val="28"/>
+          <w:szCs w:val="24"/>
+        </w:rPr>
+        <w:t>User</w:t>
+      </w:r>
+      <w:r>
+        <w:rPr>
+          <w:rFonts w:cs="Times-Roman"/>
+          <w:sz w:val="28"/>
+          <w:szCs w:val="24"/>
+        </w:rPr>
+        <w:t>s</w:t>
+      </w:r>
+    </w:p>
+    <w:p>
+      <w:pPr>
+        <w:pStyle w:val="ListParagraph"/>
+        <w:numPr>
+          <w:ilvl w:val="1"/>
+          <w:numId w:val="1"/>
+        </w:numPr>
+        <w:autoSpaceDE w:val="0"/>
+        <w:autoSpaceDN w:val="0"/>
+        <w:adjustRightInd w:val="0"/>
+        <w:spacing w:after="0" w:line="240" w:lineRule="auto"/>
+        <w:rPr>
+          <w:rFonts w:cs="Times-Roman"/>
+          <w:sz w:val="28"/>
+          <w:szCs w:val="24"/>
+        </w:rPr>
+      </w:pPr>
+      <w:proofErr w:type="spellStart"/>
+      <w:r>
+        <w:rPr>
+          <w:rFonts w:cs="Times-Bold"/>
+          <w:b/>
+          <w:bCs/>
+          <w:sz w:val="28"/>
+          <w:szCs w:val="24"/>
+        </w:rPr>
+        <w:t>Input</w:t>
+      </w:r>
+      <w:proofErr w:type="gramStart"/>
+      <w:r>
+        <w:rPr>
+          <w:rFonts w:cs="Times-Bold"/>
+          <w:b/>
+          <w:bCs/>
+          <w:sz w:val="28"/>
+          <w:szCs w:val="24"/>
+        </w:rPr>
+        <w:t>:</w:t>
+      </w:r>
+      <w:r>
+        <w:rPr>
+          <w:rFonts w:cs="Times-Roman"/>
+          <w:sz w:val="28"/>
+          <w:szCs w:val="24"/>
+        </w:rPr>
+        <w:t>Attendance</w:t>
+      </w:r>
+      <w:proofErr w:type="spellEnd"/>
+      <w:proofErr w:type="gramEnd"/>
+      <w:r>
+        <w:rPr>
+          <w:rFonts w:cs="Times-Roman"/>
+          <w:sz w:val="28"/>
+          <w:szCs w:val="24"/>
+        </w:rPr>
+        <w:t xml:space="preserve"> sheet </w:t>
+      </w:r>
+      <w:proofErr w:type="spellStart"/>
+      <w:r>
+        <w:rPr>
+          <w:rFonts w:cs="Times-Roman"/>
+          <w:sz w:val="28"/>
+          <w:szCs w:val="24"/>
+        </w:rPr>
+        <w:t>uid</w:t>
+      </w:r>
+      <w:proofErr w:type="spellEnd"/>
+      <w:r>
+        <w:rPr>
+          <w:rFonts w:cs="Times-Roman"/>
+          <w:sz w:val="28"/>
+          <w:szCs w:val="24"/>
+        </w:rPr>
+        <w:t>.</w:t>
+      </w:r>
+    </w:p>
+    <w:p>
+      <w:pPr>
+        <w:pStyle w:val="ListParagraph"/>
+        <w:numPr>
+          <w:ilvl w:val="1"/>
+          <w:numId w:val="1"/>
+        </w:numPr>
+        <w:autoSpaceDE w:val="0"/>
+        <w:autoSpaceDN w:val="0"/>
+        <w:adjustRightInd w:val="0"/>
+        <w:spacing w:after="0" w:line="240" w:lineRule="auto"/>
+        <w:rPr>
+          <w:b/>
+          <w:sz w:val="32"/>
+          <w:szCs w:val="32"/>
+        </w:rPr>
+      </w:pPr>
+      <w:r>
+        <w:rPr>
+          <w:rFonts w:cs="Times-Bold"/>
+          <w:b/>
+          <w:bCs/>
+          <w:sz w:val="28"/>
+          <w:szCs w:val="24"/>
+        </w:rPr>
+        <w:t xml:space="preserve">Output: </w:t>
+      </w:r>
+      <w:r>
+        <w:rPr>
+          <w:rFonts w:cs="Times-Roman"/>
+          <w:sz w:val="28"/>
+          <w:szCs w:val="24"/>
+        </w:rPr>
+        <w:t>Users will be displayed the</w:t>
+      </w:r>
+      <w:r>
+        <w:rPr>
+          <w:rFonts w:cs="Times-Roman"/>
+          <w:sz w:val="28"/>
+          <w:szCs w:val="24"/>
+        </w:rPr>
+        <w:t xml:space="preserve"> attendance sheet.</w:t>
+      </w:r>
+    </w:p>
+    <w:p>
+      <w:pPr>
+        <w:autoSpaceDE w:val="0"/>
+        <w:autoSpaceDN w:val="0"/>
+        <w:adjustRightInd w:val="0"/>
+        <w:spacing w:after="0" w:line="240" w:lineRule="auto"/>
+        <w:rPr>
+          <w:b/>
+          <w:sz w:val="32"/>
+          <w:szCs w:val="32"/>
+        </w:rPr>
+      </w:pPr>
+    </w:p>
+    <w:p>
+      <w:pPr>
+        <w:pStyle w:val="ListParagraph"/>
+        <w:autoSpaceDE w:val="0"/>
+        <w:autoSpaceDN w:val="0"/>
+        <w:adjustRightInd w:val="0"/>
+        <w:spacing w:after="0" w:line="240" w:lineRule="auto"/>
+        <w:rPr>
+          <w:b/>
+          <w:sz w:val="32"/>
+          <w:szCs w:val="32"/>
+        </w:rPr>
+      </w:pPr>
+      <w:bookmarkStart w:id="0" w:name="_GoBack"/>
+      <w:bookmarkEnd w:id="0"/>
+    </w:p>
+    <w:p>
+      <w:pPr>
+        <w:pStyle w:val="ListParagraph"/>
         <w:autoSpaceDE w:val="0"/>
         <w:autoSpaceDN w:val="0"/>
         <w:adjustRightInd w:val="0"/>
@@ -2077,10 +2329,7 @@
         </w:rPr>
       </w:pPr>
     </w:p>
-    <w:p>
-      <w:bookmarkStart w:id="0" w:name="_GoBack"/>
-      <w:bookmarkEnd w:id="0"/>
-    </w:p>
+    <w:p/>
     <w:sectPr>
       <w:pgSz w:w="12240" w:h="15840"/>
       <w:pgMar w:top="1440" w:right="1440" w:bottom="1440" w:left="1440" w:header="720" w:footer="720" w:gutter="0"/>

</xml_diff>